<commit_message>
ESS Breakout Board specs document updated
</commit_message>
<xml_diff>
--- a/Custom ESS Breakout Board.docx
+++ b/Custom ESS Breakout Board.docx
@@ -37,7 +37,13 @@
         <w:t>Problem:</w:t>
       </w:r>
       <w:r>
-        <w:t xml:space="preserve"> the limit switch signals should go to both the ESS and the motor drivers, but the ESS expects 5V level signals and the motor drivers expect 24V. </w:t>
+        <w:t xml:space="preserve"> the limit switch signals should go to both the ESS and the motor drivers, but the ESS expects 5V level signals and the motor drivers expect 24V.</w:t>
+      </w:r>
+      <w:r>
+        <w:t xml:space="preserve"> Also, some additional I/O’s from the ESS to the motor drivers also need translation from 5V to 24V.</w:t>
+      </w:r>
+      <w:r>
+        <w:t xml:space="preserve"> </w:t>
       </w:r>
       <w:r>
         <w:t xml:space="preserve">Existing ESS breakout boards still require non-negligible external circuitry because of this 24V / 5V issue. </w:t>
@@ -53,13 +59,7 @@
         <w:t>Solution:</w:t>
       </w:r>
       <w:r>
-        <w:t xml:space="preserve"> a</w:t>
-      </w:r>
-      <w:r>
-        <w:t xml:space="preserve"> custom breakout </w:t>
-      </w:r>
-      <w:r>
-        <w:t xml:space="preserve">board </w:t>
+        <w:t xml:space="preserve"> a custom breakout board </w:t>
       </w:r>
       <w:r>
         <w:t xml:space="preserve">(BOB) </w:t>
@@ -74,15 +74,7 @@
         <w:t>Additional</w:t>
       </w:r>
       <w:r>
-        <w:t xml:space="preserve"> advantages: will save work on wiring; easy to put in convenience features (LEDs, test points, override switches </w:t>
-      </w:r>
-      <w:proofErr w:type="spellStart"/>
-      <w:r>
-        <w:t>etc</w:t>
-      </w:r>
-      <w:proofErr w:type="spellEnd"/>
-      <w:r>
-        <w:t>).</w:t>
+        <w:t xml:space="preserve"> advantages: will save work on wiring; easy to put in convenience features (LEDs, test points, override switches etc).</w:t>
       </w:r>
     </w:p>
     <w:p>
@@ -110,7 +102,7 @@
         </w:numPr>
       </w:pPr>
       <w:r>
-        <w:t>SMD or through-hole components? If SMD, then only packages that are easy to hand-solder.</w:t>
+        <w:t>SMD components (0805 and other easy to hand solder parts).</w:t>
       </w:r>
     </w:p>
     <w:p>
@@ -130,6 +122,18 @@
     </w:p>
     <w:p>
       <w:pPr>
+        <w:pStyle w:val="ListParagraph"/>
+        <w:numPr>
+          <w:ilvl w:val="0"/>
+          <w:numId w:val="3"/>
+        </w:numPr>
+      </w:pPr>
+      <w:r>
+        <w:t>Produce PCB in PCBWay; assemble ourselves.</w:t>
+      </w:r>
+    </w:p>
+    <w:p>
+      <w:pPr>
         <w:pStyle w:val="Heading3"/>
       </w:pPr>
       <w:r>
@@ -137,27 +141,17 @@
       </w:r>
     </w:p>
     <w:p>
-      <w:pPr>
-        <w:pStyle w:val="ListParagraph"/>
-        <w:numPr>
-          <w:ilvl w:val="0"/>
-          <w:numId w:val="2"/>
-        </w:numPr>
-      </w:pPr>
-      <w:r>
-        <w:t xml:space="preserve">Option 1: </w:t>
-      </w:r>
-      <w:r>
-        <w:t>t</w:t>
+      <w:r>
+        <w:t>T</w:t>
       </w:r>
       <w:r>
         <w:t xml:space="preserve">he </w:t>
       </w:r>
       <w:r>
-        <w:t xml:space="preserve">breakout </w:t>
-      </w:r>
-      <w:r>
-        <w:t xml:space="preserve">board will fit </w:t>
+        <w:t>BOB</w:t>
+      </w:r>
+      <w:r>
+        <w:t xml:space="preserve"> will fit </w:t>
       </w:r>
       <w:r>
         <w:rPr>
@@ -174,17 +168,12 @@
         <w:t>n top of the ESS</w:t>
       </w:r>
       <w:r>
-        <w:t>. Eagle files (which Altium can import) are available here</w:t>
-      </w:r>
-      <w:proofErr w:type="gramStart"/>
-      <w:r>
-        <w:t>:</w:t>
-      </w:r>
-      <w:proofErr w:type="gramEnd"/>
+        <w:t>. Eagle files (which Altium can import) are available here:</w:t>
+      </w:r>
       <w:r>
         <w:br/>
       </w:r>
-      <w:hyperlink r:id="rId5" w:history="1">
+      <w:hyperlink r:id="rId5" w:anchor="Mechanical" w:history="1">
         <w:r>
           <w:rPr>
             <w:rStyle w:val="Hyperlink"/>
@@ -200,31 +189,7 @@
         <w:t>s</w:t>
       </w:r>
       <w:r>
-        <w:t xml:space="preserve"> to ESS, no external cables, </w:t>
-      </w:r>
-      <w:r>
-        <w:t>smaller solution</w:t>
-      </w:r>
-      <w:r>
-        <w:t>.</w:t>
-      </w:r>
-    </w:p>
-    <w:p>
-      <w:pPr>
-        <w:pStyle w:val="ListParagraph"/>
-        <w:numPr>
-          <w:ilvl w:val="0"/>
-          <w:numId w:val="2"/>
-        </w:numPr>
-      </w:pPr>
-      <w:r>
-        <w:t xml:space="preserve">Option 2: the breakout board will sit beside the ESS </w:t>
-      </w:r>
-      <w:r>
-        <w:t xml:space="preserve">(probably on a DIN rail) </w:t>
-      </w:r>
-      <w:r>
-        <w:t>and will connect to it with 26-pin ribbon cables (1 per port). Advantages: form factor is flexible, does not physically hide ESS.</w:t>
+        <w:t xml:space="preserve"> to ESS, no external cables, smaller solution.</w:t>
       </w:r>
     </w:p>
     <w:p>
@@ -244,26 +209,7 @@
         </w:numPr>
       </w:pPr>
       <w:r>
-        <w:t xml:space="preserve">Can either provide 5V to the ESS, </w:t>
-      </w:r>
-      <w:r>
-        <w:rPr>
-          <w:b/>
-          <w:bCs/>
-        </w:rPr>
-        <w:t>or</w:t>
-      </w:r>
-      <w:r>
-        <w:t xml:space="preserve"> draw 5V from the ESS (never both). </w:t>
-      </w:r>
-      <w:r>
-        <w:t xml:space="preserve">i.e., we need to decide if the input from the 5V PSU goes to the ESS or to the </w:t>
-      </w:r>
-      <w:r>
-        <w:t>breakout board</w:t>
-      </w:r>
-      <w:r>
-        <w:t>.</w:t>
+        <w:t xml:space="preserve">The ESS will receive 5V from the DIN rail mount 230V--&gt;5V power supply. It will feed the 5V to the BOB through the headers between them (there are designated pins for that on the ESS headers). </w:t>
       </w:r>
     </w:p>
     <w:p>
@@ -277,6 +223,9 @@
       <w:r>
         <w:t>The ESS requires 500mA max (300mA typical).</w:t>
       </w:r>
+      <w:r>
+        <w:t xml:space="preserve"> The BOB is expected to require much less.</w:t>
+      </w:r>
     </w:p>
     <w:p>
       <w:pPr>
@@ -287,7 +236,10 @@
         </w:numPr>
       </w:pPr>
       <w:r>
-        <w:t>The breakout board will also require 24V.</w:t>
+        <w:t xml:space="preserve">The </w:t>
+      </w:r>
+      <w:r>
+        <w:t>BOB will also require 24V, which it will receive from a DIN rail mount 230V--&gt;24V supply.</w:t>
       </w:r>
     </w:p>
     <w:p>
@@ -313,22 +265,8 @@
         <w:t xml:space="preserve">: </w:t>
       </w:r>
       <w:r>
-        <w:t xml:space="preserve">At </w:t>
-      </w:r>
-      <w:r>
-        <w:t xml:space="preserve">least two </w:t>
-      </w:r>
-      <w:r>
-        <w:t xml:space="preserve">of the ESS’s </w:t>
-      </w:r>
-      <w:r>
-        <w:t xml:space="preserve">26 pin </w:t>
-      </w:r>
-      <w:r>
-        <w:t xml:space="preserve">connectors, possibly all </w:t>
-      </w:r>
-      <w:r>
-        <w:t>three</w:t>
+        <w:br/>
+        <w:t>three 26 pin headers that fit the ESS connectors</w:t>
       </w:r>
       <w:r>
         <w:t>.</w:t>
@@ -337,7 +275,10 @@
         <w:t xml:space="preserve"> Each is a female 0.1”</w:t>
       </w:r>
       <w:r>
-        <w:t xml:space="preserve"> header on the bottom side (for the case of “on top of the ESS” form factor)</w:t>
+        <w:t xml:space="preserve"> header on the bottom side</w:t>
+      </w:r>
+      <w:r>
+        <w:t xml:space="preserve"> of the BOB.</w:t>
       </w:r>
     </w:p>
     <w:p>
@@ -352,7 +293,7 @@
         <w:t>Motor drive connections (x3 drives)</w:t>
       </w:r>
       <w:r>
-        <w:t>. Connectors: screw terminals? D-type? Other?</w:t>
+        <w:t xml:space="preserve">. </w:t>
       </w:r>
     </w:p>
     <w:p>
@@ -364,7 +305,1391 @@
         </w:numPr>
       </w:pPr>
       <w:r>
-        <w:t>GND</w:t>
+        <w:t>Connectors: D-type</w:t>
+      </w:r>
+      <w:r>
+        <w:t xml:space="preserve"> 15-pin. Female on the board, male on the cable. Fill all 15 pins with signals from ESS, even </w:t>
+      </w:r>
+      <w:r>
+        <w:t xml:space="preserve">currently </w:t>
+      </w:r>
+      <w:r>
+        <w:t>unused</w:t>
+      </w:r>
+      <w:r>
+        <w:t xml:space="preserve"> ones. This allows easy expansion. To save on wiring work, buy these cables:</w:t>
+      </w:r>
+      <w:r>
+        <w:br/>
+      </w:r>
+      <w:hyperlink r:id="rId6" w:history="1">
+        <w:r>
+          <w:rPr>
+            <w:rStyle w:val="Hyperlink"/>
+          </w:rPr>
+          <w:t>https://www.digikey.com/products/en?keywords=CS-DSDMDB15MM-005-ND</w:t>
+        </w:r>
+      </w:hyperlink>
+      <w:r>
+        <w:br/>
+      </w:r>
+      <w:r>
+        <w:t xml:space="preserve">cut </w:t>
+      </w:r>
+      <w:r>
+        <w:t xml:space="preserve">them </w:t>
+      </w:r>
+      <w:r>
+        <w:t>in the middle</w:t>
+      </w:r>
+      <w:r>
+        <w:t xml:space="preserve"> to make 2 cables</w:t>
+      </w:r>
+      <w:r>
+        <w:t xml:space="preserve">, and solder the motor driver 50-pin connectors on the </w:t>
+      </w:r>
+      <w:r>
+        <w:t xml:space="preserve">cut </w:t>
+      </w:r>
+      <w:r>
+        <w:t>side</w:t>
+      </w:r>
+      <w:r>
+        <w:t>s</w:t>
+      </w:r>
+      <w:r>
+        <w:t xml:space="preserve"> (of course, most of the 50 pins are unused for us).</w:t>
+      </w:r>
+    </w:p>
+    <w:p>
+      <w:pPr>
+        <w:pStyle w:val="ListParagraph"/>
+        <w:numPr>
+          <w:ilvl w:val="0"/>
+          <w:numId w:val="1"/>
+        </w:numPr>
+      </w:pPr>
+      <w:r>
+        <w:lastRenderedPageBreak/>
+        <w:t>Signal table:</w:t>
+      </w:r>
+      <w:r>
+        <w:br/>
+      </w:r>
+    </w:p>
+    <w:tbl>
+      <w:tblPr>
+        <w:tblStyle w:val="TableGrid"/>
+        <w:tblW w:w="10916" w:type="dxa"/>
+        <w:tblInd w:w="-998" w:type="dxa"/>
+        <w:tblLook w:val="04A0" w:firstRow="1" w:lastRow="0" w:firstColumn="1" w:lastColumn="0" w:noHBand="0" w:noVBand="1"/>
+      </w:tblPr>
+      <w:tblGrid>
+        <w:gridCol w:w="1358"/>
+        <w:gridCol w:w="2612"/>
+        <w:gridCol w:w="1401"/>
+        <w:gridCol w:w="2143"/>
+        <w:gridCol w:w="992"/>
+        <w:gridCol w:w="1276"/>
+        <w:gridCol w:w="1134"/>
+      </w:tblGrid>
+      <w:tr>
+        <w:tc>
+          <w:tcPr>
+            <w:tcW w:w="1358" w:type="dxa"/>
+          </w:tcPr>
+          <w:p>
+            <w:pPr>
+              <w:rPr>
+                <w:b/>
+                <w:bCs/>
+              </w:rPr>
+            </w:pPr>
+            <w:r>
+              <w:rPr>
+                <w:b/>
+                <w:bCs/>
+              </w:rPr>
+              <w:t>Motor Driver</w:t>
+            </w:r>
+            <w:r>
+              <w:rPr>
+                <w:b/>
+                <w:bCs/>
+              </w:rPr>
+              <w:t xml:space="preserve"> Signal Name</w:t>
+            </w:r>
+          </w:p>
+        </w:tc>
+        <w:tc>
+          <w:tcPr>
+            <w:tcW w:w="2612" w:type="dxa"/>
+          </w:tcPr>
+          <w:p>
+            <w:pPr>
+              <w:rPr>
+                <w:b/>
+                <w:bCs/>
+              </w:rPr>
+            </w:pPr>
+            <w:r>
+              <w:rPr>
+                <w:b/>
+                <w:bCs/>
+              </w:rPr>
+              <w:t>Description</w:t>
+            </w:r>
+          </w:p>
+        </w:tc>
+        <w:tc>
+          <w:tcPr>
+            <w:tcW w:w="1401" w:type="dxa"/>
+          </w:tcPr>
+          <w:p>
+            <w:pPr>
+              <w:rPr>
+                <w:b/>
+                <w:bCs/>
+              </w:rPr>
+            </w:pPr>
+            <w:r>
+              <w:rPr>
+                <w:b/>
+                <w:bCs/>
+              </w:rPr>
+              <w:t xml:space="preserve">Active </w:t>
+            </w:r>
+          </w:p>
+          <w:p>
+            <w:pPr>
+              <w:rPr>
+                <w:b/>
+                <w:bCs/>
+              </w:rPr>
+            </w:pPr>
+            <w:r>
+              <w:rPr>
+                <w:b/>
+                <w:bCs/>
+              </w:rPr>
+              <w:t>High / Low</w:t>
+            </w:r>
+          </w:p>
+        </w:tc>
+        <w:tc>
+          <w:tcPr>
+            <w:tcW w:w="2143" w:type="dxa"/>
+          </w:tcPr>
+          <w:p>
+            <w:pPr>
+              <w:rPr>
+                <w:b/>
+                <w:bCs/>
+              </w:rPr>
+            </w:pPr>
+            <w:r>
+              <w:rPr>
+                <w:b/>
+                <w:bCs/>
+              </w:rPr>
+              <w:t>Voltage</w:t>
+            </w:r>
+          </w:p>
+          <w:p>
+            <w:pPr>
+              <w:rPr>
+                <w:b/>
+                <w:bCs/>
+              </w:rPr>
+            </w:pPr>
+            <w:r>
+              <w:rPr>
+                <w:b/>
+                <w:bCs/>
+              </w:rPr>
+              <w:t>Level</w:t>
+            </w:r>
+          </w:p>
+        </w:tc>
+        <w:tc>
+          <w:tcPr>
+            <w:tcW w:w="992" w:type="dxa"/>
+          </w:tcPr>
+          <w:p>
+            <w:pPr>
+              <w:rPr>
+                <w:b/>
+                <w:bCs/>
+              </w:rPr>
+            </w:pPr>
+            <w:r>
+              <w:rPr>
+                <w:b/>
+                <w:bCs/>
+              </w:rPr>
+              <w:t>Motor Driver</w:t>
+            </w:r>
+            <w:r>
+              <w:rPr>
+                <w:b/>
+                <w:bCs/>
+              </w:rPr>
+              <w:t xml:space="preserve"> Pin #</w:t>
+            </w:r>
+          </w:p>
+        </w:tc>
+        <w:tc>
+          <w:tcPr>
+            <w:tcW w:w="1276" w:type="dxa"/>
+          </w:tcPr>
+          <w:p>
+            <w:pPr>
+              <w:rPr>
+                <w:b/>
+                <w:bCs/>
+              </w:rPr>
+            </w:pPr>
+            <w:r>
+              <w:rPr>
+                <w:b/>
+                <w:bCs/>
+              </w:rPr>
+              <w:t>BOB DB15 Pin #</w:t>
+            </w:r>
+          </w:p>
+        </w:tc>
+        <w:tc>
+          <w:tcPr>
+            <w:tcW w:w="1134" w:type="dxa"/>
+          </w:tcPr>
+          <w:p>
+            <w:pPr>
+              <w:rPr>
+                <w:b/>
+                <w:bCs/>
+              </w:rPr>
+            </w:pPr>
+            <w:r>
+              <w:rPr>
+                <w:b/>
+                <w:bCs/>
+              </w:rPr>
+              <w:t>Wire Color</w:t>
+            </w:r>
+          </w:p>
+        </w:tc>
+      </w:tr>
+      <w:tr>
+        <w:tc>
+          <w:tcPr>
+            <w:tcW w:w="1358" w:type="dxa"/>
+          </w:tcPr>
+          <w:p>
+            <w:r>
+              <w:t>+24V IN</w:t>
+            </w:r>
+          </w:p>
+        </w:tc>
+        <w:tc>
+          <w:tcPr>
+            <w:tcW w:w="2612" w:type="dxa"/>
+          </w:tcPr>
+          <w:p>
+            <w:r>
+              <w:t>24V input for I/O</w:t>
+            </w:r>
+          </w:p>
+        </w:tc>
+        <w:tc>
+          <w:tcPr>
+            <w:tcW w:w="1401" w:type="dxa"/>
+          </w:tcPr>
+          <w:p>
+            <w:r>
+              <w:t>N/A</w:t>
+            </w:r>
+          </w:p>
+        </w:tc>
+        <w:tc>
+          <w:tcPr>
+            <w:tcW w:w="2143" w:type="dxa"/>
+          </w:tcPr>
+          <w:p>
+            <w:r>
+              <w:t>24V</w:t>
+            </w:r>
+          </w:p>
+        </w:tc>
+        <w:tc>
+          <w:tcPr>
+            <w:tcW w:w="992" w:type="dxa"/>
+          </w:tcPr>
+          <w:p>
+            <w:r>
+              <w:t>1</w:t>
+            </w:r>
+          </w:p>
+        </w:tc>
+        <w:tc>
+          <w:tcPr>
+            <w:tcW w:w="1276" w:type="dxa"/>
+          </w:tcPr>
+          <w:p>
+            <w:r>
+              <w:t>1</w:t>
+            </w:r>
+          </w:p>
+        </w:tc>
+        <w:tc>
+          <w:tcPr>
+            <w:tcW w:w="1134" w:type="dxa"/>
+          </w:tcPr>
+          <w:p>
+            <w:r>
+              <w:t>Black</w:t>
+            </w:r>
+          </w:p>
+        </w:tc>
+      </w:tr>
+      <w:tr>
+        <w:tc>
+          <w:tcPr>
+            <w:tcW w:w="1358" w:type="dxa"/>
+          </w:tcPr>
+          <w:p>
+            <w:r>
+              <w:t>SG-0V</w:t>
+            </w:r>
+          </w:p>
+        </w:tc>
+        <w:tc>
+          <w:tcPr>
+            <w:tcW w:w="2612" w:type="dxa"/>
+          </w:tcPr>
+          <w:p>
+            <w:r>
+              <w:t>Signal Ground</w:t>
+            </w:r>
+          </w:p>
+        </w:tc>
+        <w:tc>
+          <w:tcPr>
+            <w:tcW w:w="1401" w:type="dxa"/>
+          </w:tcPr>
+          <w:p>
+            <w:r>
+              <w:t>N/A</w:t>
+            </w:r>
+          </w:p>
+        </w:tc>
+        <w:tc>
+          <w:tcPr>
+            <w:tcW w:w="2143" w:type="dxa"/>
+          </w:tcPr>
+          <w:p>
+            <w:r>
+              <w:t>N/A</w:t>
+            </w:r>
+          </w:p>
+        </w:tc>
+        <w:tc>
+          <w:tcPr>
+            <w:tcW w:w="992" w:type="dxa"/>
+          </w:tcPr>
+          <w:p>
+            <w:r>
+              <w:t>27</w:t>
+            </w:r>
+          </w:p>
+        </w:tc>
+        <w:tc>
+          <w:tcPr>
+            <w:tcW w:w="1276" w:type="dxa"/>
+          </w:tcPr>
+          <w:p>
+            <w:r>
+              <w:t>2</w:t>
+            </w:r>
+          </w:p>
+        </w:tc>
+        <w:tc>
+          <w:tcPr>
+            <w:tcW w:w="1134" w:type="dxa"/>
+          </w:tcPr>
+          <w:p>
+            <w:r>
+              <w:t>Brown</w:t>
+            </w:r>
+          </w:p>
+        </w:tc>
+      </w:tr>
+      <w:tr>
+        <w:tc>
+          <w:tcPr>
+            <w:tcW w:w="1358" w:type="dxa"/>
+          </w:tcPr>
+          <w:p>
+            <w:r>
+              <w:t>/SV-ON</w:t>
+            </w:r>
+          </w:p>
+        </w:tc>
+        <w:tc>
+          <w:tcPr>
+            <w:tcW w:w="2612" w:type="dxa"/>
+          </w:tcPr>
+          <w:p>
+            <w:r>
+              <w:t>Servo Enable</w:t>
+            </w:r>
+          </w:p>
+        </w:tc>
+        <w:tc>
+          <w:tcPr>
+            <w:tcW w:w="1401" w:type="dxa"/>
+          </w:tcPr>
+          <w:p>
+            <w:r>
+              <w:t>Active Low</w:t>
+            </w:r>
+          </w:p>
+        </w:tc>
+        <w:tc>
+          <w:tcPr>
+            <w:tcW w:w="2143" w:type="dxa"/>
+          </w:tcPr>
+          <w:p>
+            <w:r>
+              <w:t>24V</w:t>
+            </w:r>
+          </w:p>
+        </w:tc>
+        <w:tc>
+          <w:tcPr>
+            <w:tcW w:w="992" w:type="dxa"/>
+          </w:tcPr>
+          <w:p>
+            <w:r>
+              <w:t>3</w:t>
+            </w:r>
+          </w:p>
+        </w:tc>
+        <w:tc>
+          <w:tcPr>
+            <w:tcW w:w="1276" w:type="dxa"/>
+          </w:tcPr>
+          <w:p>
+            <w:r>
+              <w:t>3</w:t>
+            </w:r>
+          </w:p>
+        </w:tc>
+        <w:tc>
+          <w:tcPr>
+            <w:tcW w:w="1134" w:type="dxa"/>
+          </w:tcPr>
+          <w:p>
+            <w:r>
+              <w:t>Red</w:t>
+            </w:r>
+          </w:p>
+        </w:tc>
+      </w:tr>
+      <w:tr>
+        <w:tc>
+          <w:tcPr>
+            <w:tcW w:w="1358" w:type="dxa"/>
+          </w:tcPr>
+          <w:p>
+            <w:r>
+              <w:t>P-OT</w:t>
+            </w:r>
+          </w:p>
+        </w:tc>
+        <w:tc>
+          <w:tcPr>
+            <w:tcW w:w="2612" w:type="dxa"/>
+          </w:tcPr>
+          <w:p>
+            <w:r>
+              <w:t>Positive Limit</w:t>
+            </w:r>
+          </w:p>
+        </w:tc>
+        <w:tc>
+          <w:tcPr>
+            <w:tcW w:w="1401" w:type="dxa"/>
+          </w:tcPr>
+          <w:p>
+            <w:r>
+              <w:t>Active High</w:t>
+            </w:r>
+          </w:p>
+        </w:tc>
+        <w:tc>
+          <w:tcPr>
+            <w:tcW w:w="2143" w:type="dxa"/>
+          </w:tcPr>
+          <w:p>
+            <w:r>
+              <w:t>24V</w:t>
+            </w:r>
+          </w:p>
+        </w:tc>
+        <w:tc>
+          <w:tcPr>
+            <w:tcW w:w="992" w:type="dxa"/>
+          </w:tcPr>
+          <w:p>
+            <w:r>
+              <w:t>4</w:t>
+            </w:r>
+          </w:p>
+        </w:tc>
+        <w:tc>
+          <w:tcPr>
+            <w:tcW w:w="1276" w:type="dxa"/>
+          </w:tcPr>
+          <w:p>
+            <w:r>
+              <w:t>4</w:t>
+            </w:r>
+          </w:p>
+        </w:tc>
+        <w:tc>
+          <w:tcPr>
+            <w:tcW w:w="1134" w:type="dxa"/>
+          </w:tcPr>
+          <w:p>
+            <w:r>
+              <w:t>Orange</w:t>
+            </w:r>
+          </w:p>
+        </w:tc>
+      </w:tr>
+      <w:tr>
+        <w:tc>
+          <w:tcPr>
+            <w:tcW w:w="1358" w:type="dxa"/>
+          </w:tcPr>
+          <w:p>
+            <w:r>
+              <w:t>N-OT</w:t>
+            </w:r>
+          </w:p>
+        </w:tc>
+        <w:tc>
+          <w:tcPr>
+            <w:tcW w:w="2612" w:type="dxa"/>
+          </w:tcPr>
+          <w:p>
+            <w:r>
+              <w:t>Negative Limit</w:t>
+            </w:r>
+          </w:p>
+        </w:tc>
+        <w:tc>
+          <w:tcPr>
+            <w:tcW w:w="1401" w:type="dxa"/>
+          </w:tcPr>
+          <w:p>
+            <w:r>
+              <w:t>Active High</w:t>
+            </w:r>
+          </w:p>
+        </w:tc>
+        <w:tc>
+          <w:tcPr>
+            <w:tcW w:w="2143" w:type="dxa"/>
+          </w:tcPr>
+          <w:p>
+            <w:r>
+              <w:t>24V</w:t>
+            </w:r>
+          </w:p>
+        </w:tc>
+        <w:tc>
+          <w:tcPr>
+            <w:tcW w:w="992" w:type="dxa"/>
+          </w:tcPr>
+          <w:p>
+            <w:r>
+              <w:t>5</w:t>
+            </w:r>
+          </w:p>
+        </w:tc>
+        <w:tc>
+          <w:tcPr>
+            <w:tcW w:w="1276" w:type="dxa"/>
+          </w:tcPr>
+          <w:p>
+            <w:r>
+              <w:t>5</w:t>
+            </w:r>
+          </w:p>
+        </w:tc>
+        <w:tc>
+          <w:tcPr>
+            <w:tcW w:w="1134" w:type="dxa"/>
+          </w:tcPr>
+          <w:p>
+            <w:r>
+              <w:t>Yellow</w:t>
+            </w:r>
+          </w:p>
+        </w:tc>
+      </w:tr>
+      <w:tr>
+        <w:tc>
+          <w:tcPr>
+            <w:tcW w:w="1358" w:type="dxa"/>
+          </w:tcPr>
+          <w:p>
+            <w:r>
+              <w:t>PULS+</w:t>
+            </w:r>
+          </w:p>
+        </w:tc>
+        <w:tc>
+          <w:tcPr>
+            <w:tcW w:w="2612" w:type="dxa"/>
+          </w:tcPr>
+          <w:p>
+            <w:r>
+              <w:t>Step Input</w:t>
+            </w:r>
+          </w:p>
+        </w:tc>
+        <w:tc>
+          <w:tcPr>
+            <w:tcW w:w="1401" w:type="dxa"/>
+          </w:tcPr>
+          <w:p>
+            <w:r>
+              <w:t>Active High</w:t>
+            </w:r>
+          </w:p>
+        </w:tc>
+        <w:tc>
+          <w:tcPr>
+            <w:tcW w:w="2143" w:type="dxa"/>
+          </w:tcPr>
+          <w:p>
+            <w:r>
+              <w:t>5V</w:t>
+            </w:r>
+          </w:p>
+        </w:tc>
+        <w:tc>
+          <w:tcPr>
+            <w:tcW w:w="992" w:type="dxa"/>
+          </w:tcPr>
+          <w:p>
+            <w:r>
+              <w:t>11</w:t>
+            </w:r>
+          </w:p>
+        </w:tc>
+        <w:tc>
+          <w:tcPr>
+            <w:tcW w:w="1276" w:type="dxa"/>
+          </w:tcPr>
+          <w:p>
+            <w:r>
+              <w:t>6</w:t>
+            </w:r>
+          </w:p>
+        </w:tc>
+        <w:tc>
+          <w:tcPr>
+            <w:tcW w:w="1134" w:type="dxa"/>
+          </w:tcPr>
+          <w:p>
+            <w:r>
+              <w:t>Green</w:t>
+            </w:r>
+          </w:p>
+        </w:tc>
+      </w:tr>
+      <w:tr>
+        <w:tc>
+          <w:tcPr>
+            <w:tcW w:w="1358" w:type="dxa"/>
+          </w:tcPr>
+          <w:p>
+            <w:r>
+              <w:t>PULS-</w:t>
+            </w:r>
+          </w:p>
+        </w:tc>
+        <w:tc>
+          <w:tcPr>
+            <w:tcW w:w="2612" w:type="dxa"/>
+          </w:tcPr>
+          <w:p>
+            <w:r>
+              <w:t>Step Input (complement)</w:t>
+            </w:r>
+          </w:p>
+        </w:tc>
+        <w:tc>
+          <w:tcPr>
+            <w:tcW w:w="1401" w:type="dxa"/>
+          </w:tcPr>
+          <w:p>
+            <w:r>
+              <w:t>Active High</w:t>
+            </w:r>
+          </w:p>
+        </w:tc>
+        <w:tc>
+          <w:tcPr>
+            <w:tcW w:w="2143" w:type="dxa"/>
+          </w:tcPr>
+          <w:p>
+            <w:r>
+              <w:t>5V</w:t>
+            </w:r>
+          </w:p>
+        </w:tc>
+        <w:tc>
+          <w:tcPr>
+            <w:tcW w:w="992" w:type="dxa"/>
+          </w:tcPr>
+          <w:p>
+            <w:r>
+              <w:t>12</w:t>
+            </w:r>
+          </w:p>
+        </w:tc>
+        <w:tc>
+          <w:tcPr>
+            <w:tcW w:w="1276" w:type="dxa"/>
+          </w:tcPr>
+          <w:p>
+            <w:r>
+              <w:t>7</w:t>
+            </w:r>
+          </w:p>
+        </w:tc>
+        <w:tc>
+          <w:tcPr>
+            <w:tcW w:w="1134" w:type="dxa"/>
+          </w:tcPr>
+          <w:p>
+            <w:r>
+              <w:t>Blue</w:t>
+            </w:r>
+          </w:p>
+        </w:tc>
+      </w:tr>
+      <w:tr>
+        <w:tc>
+          <w:tcPr>
+            <w:tcW w:w="1358" w:type="dxa"/>
+          </w:tcPr>
+          <w:p>
+            <w:r>
+              <w:t>SIGN+</w:t>
+            </w:r>
+          </w:p>
+        </w:tc>
+        <w:tc>
+          <w:tcPr>
+            <w:tcW w:w="2612" w:type="dxa"/>
+          </w:tcPr>
+          <w:p>
+            <w:r>
+              <w:t>Direction Input</w:t>
+            </w:r>
+          </w:p>
+        </w:tc>
+        <w:tc>
+          <w:tcPr>
+            <w:tcW w:w="1401" w:type="dxa"/>
+          </w:tcPr>
+          <w:p>
+            <w:r>
+              <w:t>Active High</w:t>
+            </w:r>
+          </w:p>
+        </w:tc>
+        <w:tc>
+          <w:tcPr>
+            <w:tcW w:w="2143" w:type="dxa"/>
+          </w:tcPr>
+          <w:p>
+            <w:r>
+              <w:t>5V</w:t>
+            </w:r>
+          </w:p>
+        </w:tc>
+        <w:tc>
+          <w:tcPr>
+            <w:tcW w:w="992" w:type="dxa"/>
+          </w:tcPr>
+          <w:p>
+            <w:r>
+              <w:t>13</w:t>
+            </w:r>
+          </w:p>
+        </w:tc>
+        <w:tc>
+          <w:tcPr>
+            <w:tcW w:w="1276" w:type="dxa"/>
+          </w:tcPr>
+          <w:p>
+            <w:r>
+              <w:t>8</w:t>
+            </w:r>
+          </w:p>
+        </w:tc>
+        <w:tc>
+          <w:tcPr>
+            <w:tcW w:w="1134" w:type="dxa"/>
+          </w:tcPr>
+          <w:p>
+            <w:r>
+              <w:t>Purple</w:t>
+            </w:r>
+          </w:p>
+        </w:tc>
+      </w:tr>
+      <w:tr>
+        <w:tc>
+          <w:tcPr>
+            <w:tcW w:w="1358" w:type="dxa"/>
+          </w:tcPr>
+          <w:p>
+            <w:r>
+              <w:t>SIGN-</w:t>
+            </w:r>
+          </w:p>
+        </w:tc>
+        <w:tc>
+          <w:tcPr>
+            <w:tcW w:w="2612" w:type="dxa"/>
+          </w:tcPr>
+          <w:p>
+            <w:r>
+              <w:t>Direction Input (complement)</w:t>
+            </w:r>
+          </w:p>
+        </w:tc>
+        <w:tc>
+          <w:tcPr>
+            <w:tcW w:w="1401" w:type="dxa"/>
+          </w:tcPr>
+          <w:p>
+            <w:r>
+              <w:t>Active High</w:t>
+            </w:r>
+          </w:p>
+        </w:tc>
+        <w:tc>
+          <w:tcPr>
+            <w:tcW w:w="2143" w:type="dxa"/>
+          </w:tcPr>
+          <w:p>
+            <w:r>
+              <w:t>5V</w:t>
+            </w:r>
+          </w:p>
+        </w:tc>
+        <w:tc>
+          <w:tcPr>
+            <w:tcW w:w="992" w:type="dxa"/>
+          </w:tcPr>
+          <w:p>
+            <w:r>
+              <w:t>14</w:t>
+            </w:r>
+          </w:p>
+        </w:tc>
+        <w:tc>
+          <w:tcPr>
+            <w:tcW w:w="1276" w:type="dxa"/>
+          </w:tcPr>
+          <w:p>
+            <w:r>
+              <w:t>9</w:t>
+            </w:r>
+          </w:p>
+          <w:p/>
+        </w:tc>
+        <w:tc>
+          <w:tcPr>
+            <w:tcW w:w="1134" w:type="dxa"/>
+          </w:tcPr>
+          <w:p>
+            <w:r>
+              <w:t>Gray</w:t>
+            </w:r>
+          </w:p>
+        </w:tc>
+      </w:tr>
+      <w:tr>
+        <w:tc>
+          <w:tcPr>
+            <w:tcW w:w="1358" w:type="dxa"/>
+          </w:tcPr>
+          <w:p>
+            <w:r>
+              <w:t>BK+</w:t>
+            </w:r>
+          </w:p>
+        </w:tc>
+        <w:tc>
+          <w:tcPr>
+            <w:tcW w:w="2612" w:type="dxa"/>
+          </w:tcPr>
+          <w:p>
+            <w:r>
+              <w:t xml:space="preserve">Brake Output </w:t>
+            </w:r>
+            <w:r>
+              <w:br/>
+              <w:t>(Z-Axis only)</w:t>
+            </w:r>
+          </w:p>
+        </w:tc>
+        <w:tc>
+          <w:tcPr>
+            <w:tcW w:w="1401" w:type="dxa"/>
+          </w:tcPr>
+          <w:p>
+            <w:r>
+              <w:t>Active High</w:t>
+            </w:r>
+          </w:p>
+        </w:tc>
+        <w:tc>
+          <w:tcPr>
+            <w:tcW w:w="2143" w:type="dxa"/>
+          </w:tcPr>
+          <w:p>
+            <w:r>
+              <w:t>Optocoupler Output (30V, 50mA max)</w:t>
+            </w:r>
+          </w:p>
+        </w:tc>
+        <w:tc>
+          <w:tcPr>
+            <w:tcW w:w="992" w:type="dxa"/>
+          </w:tcPr>
+          <w:p>
+            <w:r>
+              <w:t>47</w:t>
+            </w:r>
+          </w:p>
+        </w:tc>
+        <w:tc>
+          <w:tcPr>
+            <w:tcW w:w="1276" w:type="dxa"/>
+          </w:tcPr>
+          <w:p>
+            <w:r>
+              <w:t>10</w:t>
+            </w:r>
+          </w:p>
+        </w:tc>
+        <w:tc>
+          <w:tcPr>
+            <w:tcW w:w="1134" w:type="dxa"/>
+          </w:tcPr>
+          <w:p>
+            <w:r>
+              <w:t>White</w:t>
+            </w:r>
+          </w:p>
+        </w:tc>
+      </w:tr>
+      <w:tr>
+        <w:tc>
+          <w:tcPr>
+            <w:tcW w:w="1358" w:type="dxa"/>
+          </w:tcPr>
+          <w:p>
+            <w:r>
+              <w:t>BK-</w:t>
+            </w:r>
+          </w:p>
+        </w:tc>
+        <w:tc>
+          <w:tcPr>
+            <w:tcW w:w="2612" w:type="dxa"/>
+          </w:tcPr>
+          <w:p>
+            <w:r>
+              <w:t>Brake Output (return)</w:t>
+            </w:r>
+            <w:r>
+              <w:br/>
+            </w:r>
+            <w:r>
+              <w:t>(Z-Axis only)</w:t>
+            </w:r>
+          </w:p>
+        </w:tc>
+        <w:tc>
+          <w:tcPr>
+            <w:tcW w:w="1401" w:type="dxa"/>
+          </w:tcPr>
+          <w:p>
+            <w:r>
+              <w:t>Active High</w:t>
+            </w:r>
+          </w:p>
+        </w:tc>
+        <w:tc>
+          <w:tcPr>
+            <w:tcW w:w="2143" w:type="dxa"/>
+          </w:tcPr>
+          <w:p>
+            <w:r>
+              <w:t>Optocoupler Output (30V, 50mA max)</w:t>
+            </w:r>
+          </w:p>
+        </w:tc>
+        <w:tc>
+          <w:tcPr>
+            <w:tcW w:w="992" w:type="dxa"/>
+          </w:tcPr>
+          <w:p>
+            <w:r>
+              <w:t>48</w:t>
+            </w:r>
+          </w:p>
+        </w:tc>
+        <w:tc>
+          <w:tcPr>
+            <w:tcW w:w="1276" w:type="dxa"/>
+          </w:tcPr>
+          <w:p>
+            <w:r>
+              <w:t>11</w:t>
+            </w:r>
+          </w:p>
+        </w:tc>
+        <w:tc>
+          <w:tcPr>
+            <w:tcW w:w="1134" w:type="dxa"/>
+          </w:tcPr>
+          <w:p>
+            <w:r>
+              <w:t>Pink</w:t>
+            </w:r>
+          </w:p>
+        </w:tc>
+      </w:tr>
+      <w:tr>
+        <w:tc>
+          <w:tcPr>
+            <w:tcW w:w="1358" w:type="dxa"/>
+          </w:tcPr>
+          <w:p>
+            <w:r>
+              <w:t>N/A</w:t>
+            </w:r>
+          </w:p>
+        </w:tc>
+        <w:tc>
+          <w:tcPr>
+            <w:tcW w:w="2612" w:type="dxa"/>
+          </w:tcPr>
+          <w:p>
+            <w:r>
+              <w:t>GPIO (unallocated, brought to empty pad)</w:t>
+            </w:r>
+          </w:p>
+        </w:tc>
+        <w:tc>
+          <w:tcPr>
+            <w:tcW w:w="1401" w:type="dxa"/>
+          </w:tcPr>
+          <w:p>
+            <w:r>
+              <w:t>N/A</w:t>
+            </w:r>
+          </w:p>
+        </w:tc>
+        <w:tc>
+          <w:tcPr>
+            <w:tcW w:w="2143" w:type="dxa"/>
+          </w:tcPr>
+          <w:p>
+            <w:r>
+              <w:t>N/A</w:t>
+            </w:r>
+          </w:p>
+        </w:tc>
+        <w:tc>
+          <w:tcPr>
+            <w:tcW w:w="992" w:type="dxa"/>
+          </w:tcPr>
+          <w:p>
+            <w:r>
+              <w:t>N/A</w:t>
+            </w:r>
+          </w:p>
+        </w:tc>
+        <w:tc>
+          <w:tcPr>
+            <w:tcW w:w="1276" w:type="dxa"/>
+          </w:tcPr>
+          <w:p>
+            <w:r>
+              <w:t>12</w:t>
+            </w:r>
+          </w:p>
+        </w:tc>
+        <w:tc>
+          <w:tcPr>
+            <w:tcW w:w="1134" w:type="dxa"/>
+          </w:tcPr>
+          <w:p>
+            <w:r>
+              <w:t>Light Green</w:t>
+            </w:r>
+          </w:p>
+        </w:tc>
+      </w:tr>
+      <w:tr>
+        <w:tc>
+          <w:tcPr>
+            <w:tcW w:w="1358" w:type="dxa"/>
+          </w:tcPr>
+          <w:p>
+            <w:r>
+              <w:t>N/A</w:t>
+            </w:r>
+          </w:p>
+        </w:tc>
+        <w:tc>
+          <w:tcPr>
+            <w:tcW w:w="2612" w:type="dxa"/>
+          </w:tcPr>
+          <w:p>
+            <w:r>
+              <w:t>GPIO (unallocated, brought to empty pad)</w:t>
+            </w:r>
+          </w:p>
+        </w:tc>
+        <w:tc>
+          <w:tcPr>
+            <w:tcW w:w="1401" w:type="dxa"/>
+          </w:tcPr>
+          <w:p>
+            <w:r>
+              <w:t>N/A</w:t>
+            </w:r>
+          </w:p>
+        </w:tc>
+        <w:tc>
+          <w:tcPr>
+            <w:tcW w:w="2143" w:type="dxa"/>
+          </w:tcPr>
+          <w:p>
+            <w:r>
+              <w:t>N/A</w:t>
+            </w:r>
+          </w:p>
+        </w:tc>
+        <w:tc>
+          <w:tcPr>
+            <w:tcW w:w="992" w:type="dxa"/>
+          </w:tcPr>
+          <w:p>
+            <w:r>
+              <w:t>N/A</w:t>
+            </w:r>
+          </w:p>
+        </w:tc>
+        <w:tc>
+          <w:tcPr>
+            <w:tcW w:w="1276" w:type="dxa"/>
+          </w:tcPr>
+          <w:p>
+            <w:r>
+              <w:t>13</w:t>
+            </w:r>
+          </w:p>
+        </w:tc>
+        <w:tc>
+          <w:tcPr>
+            <w:tcW w:w="1134" w:type="dxa"/>
+          </w:tcPr>
+          <w:p>
+            <w:r>
+              <w:t>Black-White</w:t>
+            </w:r>
+          </w:p>
+        </w:tc>
+      </w:tr>
+      <w:tr>
+        <w:tc>
+          <w:tcPr>
+            <w:tcW w:w="1358" w:type="dxa"/>
+          </w:tcPr>
+          <w:p>
+            <w:r>
+              <w:t>N/A</w:t>
+            </w:r>
+          </w:p>
+        </w:tc>
+        <w:tc>
+          <w:tcPr>
+            <w:tcW w:w="2612" w:type="dxa"/>
+          </w:tcPr>
+          <w:p>
+            <w:r>
+              <w:t>GPIO (unallocated, brought to empty pad)</w:t>
+            </w:r>
+          </w:p>
+        </w:tc>
+        <w:tc>
+          <w:tcPr>
+            <w:tcW w:w="1401" w:type="dxa"/>
+          </w:tcPr>
+          <w:p>
+            <w:r>
+              <w:t>N/A</w:t>
+            </w:r>
+          </w:p>
+        </w:tc>
+        <w:tc>
+          <w:tcPr>
+            <w:tcW w:w="2143" w:type="dxa"/>
+          </w:tcPr>
+          <w:p>
+            <w:r>
+              <w:t>N/A</w:t>
+            </w:r>
+          </w:p>
+        </w:tc>
+        <w:tc>
+          <w:tcPr>
+            <w:tcW w:w="992" w:type="dxa"/>
+          </w:tcPr>
+          <w:p>
+            <w:r>
+              <w:t>N/A</w:t>
+            </w:r>
+          </w:p>
+        </w:tc>
+        <w:tc>
+          <w:tcPr>
+            <w:tcW w:w="1276" w:type="dxa"/>
+          </w:tcPr>
+          <w:p>
+            <w:r>
+              <w:t>14</w:t>
+            </w:r>
+          </w:p>
+        </w:tc>
+        <w:tc>
+          <w:tcPr>
+            <w:tcW w:w="1134" w:type="dxa"/>
+          </w:tcPr>
+          <w:p>
+            <w:r>
+              <w:t>Brown-White</w:t>
+            </w:r>
+          </w:p>
+        </w:tc>
+      </w:tr>
+      <w:tr>
+        <w:tc>
+          <w:tcPr>
+            <w:tcW w:w="1358" w:type="dxa"/>
+          </w:tcPr>
+          <w:p>
+            <w:r>
+              <w:t>N/A</w:t>
+            </w:r>
+          </w:p>
+        </w:tc>
+        <w:tc>
+          <w:tcPr>
+            <w:tcW w:w="2612" w:type="dxa"/>
+          </w:tcPr>
+          <w:p>
+            <w:r>
+              <w:t>GPIO (unallocated, brought to empty pad)</w:t>
+            </w:r>
+          </w:p>
+        </w:tc>
+        <w:tc>
+          <w:tcPr>
+            <w:tcW w:w="1401" w:type="dxa"/>
+          </w:tcPr>
+          <w:p>
+            <w:r>
+              <w:t>N/A</w:t>
+            </w:r>
+          </w:p>
+        </w:tc>
+        <w:tc>
+          <w:tcPr>
+            <w:tcW w:w="2143" w:type="dxa"/>
+          </w:tcPr>
+          <w:p>
+            <w:r>
+              <w:t>N/A</w:t>
+            </w:r>
+          </w:p>
+        </w:tc>
+        <w:tc>
+          <w:tcPr>
+            <w:tcW w:w="992" w:type="dxa"/>
+          </w:tcPr>
+          <w:p>
+            <w:r>
+              <w:t>N/A</w:t>
+            </w:r>
+          </w:p>
+        </w:tc>
+        <w:tc>
+          <w:tcPr>
+            <w:tcW w:w="1276" w:type="dxa"/>
+          </w:tcPr>
+          <w:p>
+            <w:r>
+              <w:t>15</w:t>
+            </w:r>
+          </w:p>
+        </w:tc>
+        <w:tc>
+          <w:tcPr>
+            <w:tcW w:w="1134" w:type="dxa"/>
+          </w:tcPr>
+          <w:p>
+            <w:r>
+              <w:t>Red-White</w:t>
+            </w:r>
+          </w:p>
+        </w:tc>
+      </w:tr>
+    </w:tbl>
+    <w:p>
+      <w:pPr>
+        <w:pStyle w:val="ListParagraph"/>
+        <w:numPr>
+          <w:ilvl w:val="0"/>
+          <w:numId w:val="1"/>
+        </w:numPr>
+      </w:pPr>
+      <w:r>
+        <w:t xml:space="preserve">Front </w:t>
+      </w:r>
+      <w:r>
+        <w:t>panel</w:t>
+      </w:r>
+      <w:r>
+        <w:t xml:space="preserve"> connections</w:t>
+      </w:r>
+      <w:r>
+        <w:t>:</w:t>
       </w:r>
     </w:p>
     <w:p>
@@ -376,7 +1701,10 @@
         </w:numPr>
       </w:pPr>
       <w:r>
-        <w:t>24V output</w:t>
+        <w:t>All limit inputs</w:t>
+      </w:r>
+      <w:r>
+        <w:t xml:space="preserve"> (DB9?)</w:t>
       </w:r>
     </w:p>
     <w:p>
@@ -388,16 +1716,45 @@
         </w:numPr>
       </w:pPr>
       <w:r>
-        <w:t xml:space="preserve">Step output (5V, direct </w:t>
-      </w:r>
-      <w:r>
-        <w:t>pass-through</w:t>
-      </w:r>
-      <w:r>
-        <w:t xml:space="preserve"> from ESS?)</w:t>
-      </w:r>
-      <w:r>
-        <w:t xml:space="preserve"> (name in drive: PULS)</w:t>
+        <w:t>Brake output to Z-axis</w:t>
+      </w:r>
+      <w:r>
+        <w:t xml:space="preserve"> </w:t>
+      </w:r>
+    </w:p>
+    <w:p>
+      <w:pPr>
+        <w:pStyle w:val="ListParagraph"/>
+        <w:numPr>
+          <w:ilvl w:val="0"/>
+          <w:numId w:val="1"/>
+        </w:numPr>
+      </w:pPr>
+      <w:r>
+        <w:t xml:space="preserve">Mains </w:t>
+      </w:r>
+      <w:r>
+        <w:t>Relay</w:t>
+      </w:r>
+      <w:r>
+        <w:t>s</w:t>
+      </w:r>
+      <w:r>
+        <w:t xml:space="preserve"> outputs</w:t>
+      </w:r>
+      <w:r>
+        <w:t xml:space="preserve">: </w:t>
+      </w:r>
+      <w:r>
+        <w:br/>
+        <w:t>several functions require turning 230V on and off from the ESS. This will be performed by relays that sit on a DIN rail. They will be have 24V coils, and the BOB will translate the 5V from the ESS to 24V to drive them.</w:t>
+      </w:r>
+      <w:r>
+        <w:t xml:space="preserve"> </w:t>
+      </w:r>
+      <w:r>
+        <w:br/>
+        <w:t>Relays required:</w:t>
       </w:r>
     </w:p>
     <w:p>
@@ -409,16 +1766,10 @@
         </w:numPr>
       </w:pPr>
       <w:r>
-        <w:t xml:space="preserve">Direction output (5V, direct </w:t>
-      </w:r>
-      <w:r>
-        <w:t>pass-through</w:t>
-      </w:r>
-      <w:r>
-        <w:t xml:space="preserve"> from ESS?)</w:t>
-      </w:r>
-      <w:r>
-        <w:t xml:space="preserve"> (name in drive: SIGN)</w:t>
+        <w:t>Spindle</w:t>
+      </w:r>
+      <w:r>
+        <w:t xml:space="preserve"> (may be replaced by logic level control)</w:t>
       </w:r>
     </w:p>
     <w:p>
@@ -430,19 +1781,10 @@
         </w:numPr>
       </w:pPr>
       <w:r>
-        <w:t>Enable output (24V</w:t>
-      </w:r>
-      <w:r>
-        <w:t xml:space="preserve">, </w:t>
-      </w:r>
-      <w:r>
-        <w:t>active low) (</w:t>
-      </w:r>
-      <w:r>
-        <w:t xml:space="preserve">name in driver: </w:t>
-      </w:r>
-      <w:r>
-        <w:t>/SV-ON)</w:t>
+        <w:t>Coolant for spindle</w:t>
+      </w:r>
+      <w:r>
+        <w:t xml:space="preserve"> </w:t>
       </w:r>
     </w:p>
     <w:p>
@@ -454,25 +1796,7 @@
         </w:numPr>
       </w:pPr>
       <w:r>
-        <w:t xml:space="preserve">Positive limit </w:t>
-      </w:r>
-      <w:r>
-        <w:t xml:space="preserve">output </w:t>
-      </w:r>
-      <w:r>
-        <w:t>(24V, active high)</w:t>
-      </w:r>
-      <w:r>
-        <w:t xml:space="preserve"> (</w:t>
-      </w:r>
-      <w:r>
-        <w:t>name in driver:</w:t>
-      </w:r>
-      <w:r>
-        <w:t xml:space="preserve"> </w:t>
-      </w:r>
-      <w:r>
-        <w:t>P-OT)</w:t>
+        <w:t>Coolant for cutting tool</w:t>
       </w:r>
     </w:p>
     <w:p>
@@ -484,32 +1808,110 @@
         </w:numPr>
       </w:pPr>
       <w:r>
+        <w:t>Other general purpose outputs?</w:t>
+      </w:r>
+    </w:p>
+    <w:p>
+      <w:pPr>
+        <w:pStyle w:val="ListParagraph"/>
+        <w:numPr>
+          <w:ilvl w:val="0"/>
+          <w:numId w:val="1"/>
+        </w:numPr>
+      </w:pPr>
+      <w:r>
+        <w:t>At least some additional signals from the ESS should be brought to screw terminal connectors, for future expansion.</w:t>
+      </w:r>
+    </w:p>
+    <w:p/>
+    <w:p>
+      <w:pPr>
+        <w:pStyle w:val="Heading3"/>
+      </w:pPr>
+      <w:r>
         <w:lastRenderedPageBreak/>
-        <w:t>Negative</w:t>
-      </w:r>
-      <w:r>
-        <w:t xml:space="preserve"> limit </w:t>
-      </w:r>
-      <w:r>
-        <w:t xml:space="preserve">output </w:t>
-      </w:r>
-      <w:r>
-        <w:t>(24V, active high)</w:t>
-      </w:r>
-      <w:r>
-        <w:t xml:space="preserve"> (</w:t>
-      </w:r>
-      <w:r>
-        <w:t>name in driver:</w:t>
+        <w:t xml:space="preserve">Additional </w:t>
+      </w:r>
+      <w:r>
+        <w:t>Features</w:t>
+      </w:r>
+    </w:p>
+    <w:p>
+      <w:pPr>
+        <w:pStyle w:val="ListParagraph"/>
+        <w:numPr>
+          <w:ilvl w:val="0"/>
+          <w:numId w:val="1"/>
+        </w:numPr>
+      </w:pPr>
+      <w:r>
+        <w:t xml:space="preserve">Z-Axis Brake: The Z-Axis motor has a brake that runs on 24V (estimated 300-400mA). It will have a relay on the BOB itself that is commanded by 24V from the motor driver (BK+, BK-). </w:t>
+      </w:r>
+    </w:p>
+    <w:p>
+      <w:pPr>
+        <w:pStyle w:val="ListParagraph"/>
+        <w:numPr>
+          <w:ilvl w:val="0"/>
+          <w:numId w:val="1"/>
+        </w:numPr>
+      </w:pPr>
+      <w:r>
+        <w:t>LED</w:t>
+      </w:r>
+      <w:r>
+        <w:t>s</w:t>
       </w:r>
       <w:r>
         <w:t xml:space="preserve"> </w:t>
       </w:r>
       <w:r>
-        <w:t>N</w:t>
-      </w:r>
-      <w:r>
-        <w:t>-OT)</w:t>
+        <w:t>for some I/O?</w:t>
+      </w:r>
+    </w:p>
+    <w:p>
+      <w:pPr>
+        <w:pStyle w:val="ListParagraph"/>
+        <w:numPr>
+          <w:ilvl w:val="0"/>
+          <w:numId w:val="1"/>
+        </w:numPr>
+      </w:pPr>
+      <w:r>
+        <w:t>Switch</w:t>
+      </w:r>
+      <w:r>
+        <w:t>es</w:t>
+      </w:r>
+      <w:r>
+        <w:t xml:space="preserve"> to force limit switch </w:t>
+      </w:r>
+      <w:r>
+        <w:t>operation?</w:t>
+      </w:r>
+    </w:p>
+    <w:p>
+      <w:pPr>
+        <w:pStyle w:val="ListParagraph"/>
+        <w:numPr>
+          <w:ilvl w:val="0"/>
+          <w:numId w:val="1"/>
+        </w:numPr>
+      </w:pPr>
+      <w:r>
+        <w:t>Spindle speed control?</w:t>
+      </w:r>
+    </w:p>
+    <w:p>
+      <w:pPr>
+        <w:pStyle w:val="ListParagraph"/>
+        <w:numPr>
+          <w:ilvl w:val="0"/>
+          <w:numId w:val="1"/>
+        </w:numPr>
+      </w:pPr>
+      <w:r>
+        <w:t>Test points</w:t>
       </w:r>
     </w:p>
     <w:p>
@@ -521,7 +1923,7 @@
         </w:numPr>
       </w:pPr>
       <w:r>
-        <w:t>Brake input (Z-axis only)</w:t>
+        <w:t>GND</w:t>
       </w:r>
     </w:p>
     <w:p>
@@ -533,7 +1935,7 @@
         </w:numPr>
       </w:pPr>
       <w:r>
-        <w:t>Alarm input?</w:t>
+        <w:t>24V</w:t>
       </w:r>
     </w:p>
     <w:p>
@@ -545,21 +1947,19 @@
         </w:numPr>
       </w:pPr>
       <w:r>
-        <w:t xml:space="preserve">Note: some of these signals are differential. Even if we don’t output true differential signals, we may want to bring the negative wires to the breakout board, rather than connect them all inside the connector </w:t>
-      </w:r>
-      <w:proofErr w:type="spellStart"/>
-      <w:r>
-        <w:t>backshell</w:t>
-      </w:r>
-      <w:proofErr w:type="spellEnd"/>
-      <w:r>
-        <w:t xml:space="preserve">, for the sake of convenience. </w:t>
-      </w:r>
-      <w:r>
-        <w:t>We should k</w:t>
-      </w:r>
-      <w:r>
-        <w:t>eep this in mind when counting the number of wires.</w:t>
+        <w:t>5V</w:t>
+      </w:r>
+    </w:p>
+    <w:p>
+      <w:pPr>
+        <w:pStyle w:val="ListParagraph"/>
+        <w:numPr>
+          <w:ilvl w:val="1"/>
+          <w:numId w:val="1"/>
+        </w:numPr>
+      </w:pPr>
+      <w:r>
+        <w:t>Which additional signals? “All of them” would be very crowded, unless it’s just an unpopulated hole or via.</w:t>
       </w:r>
     </w:p>
     <w:p>
@@ -570,17 +1970,56 @@
           <w:numId w:val="1"/>
         </w:numPr>
       </w:pPr>
-      <w:r>
-        <w:t xml:space="preserve">Front </w:t>
-      </w:r>
-      <w:r>
-        <w:t>panel</w:t>
-      </w:r>
-      <w:r>
-        <w:t xml:space="preserve"> connections</w:t>
-      </w:r>
-      <w:r>
-        <w:t>:</w:t>
+    </w:p>
+    <w:p>
+      <w:pPr>
+        <w:pStyle w:val="Heading3"/>
+      </w:pPr>
+    </w:p>
+    <w:p>
+      <w:pPr>
+        <w:pStyle w:val="Heading3"/>
+      </w:pPr>
+      <w:bookmarkStart w:id="0" w:name="_GoBack"/>
+      <w:bookmarkEnd w:id="0"/>
+      <w:r>
+        <w:t>Implementation</w:t>
+      </w:r>
+    </w:p>
+    <w:p>
+      <w:pPr>
+        <w:pStyle w:val="ListParagraph"/>
+        <w:numPr>
+          <w:ilvl w:val="0"/>
+          <w:numId w:val="1"/>
+        </w:numPr>
+      </w:pPr>
+      <w:r>
+        <w:t>TPL7407L</w:t>
+      </w:r>
+      <w:r>
+        <w:t xml:space="preserve"> </w:t>
+      </w:r>
+      <w:r>
+        <w:t xml:space="preserve">will be used to translate from 5V to 24V, both for the motor driver signals and for the relay driving. The </w:t>
+      </w:r>
+      <w:r>
+        <w:t>larger, SOIC package</w:t>
+      </w:r>
+      <w:r>
+        <w:t xml:space="preserve"> will be used.</w:t>
+      </w:r>
+    </w:p>
+    <w:p>
+      <w:pPr>
+        <w:pStyle w:val="ListParagraph"/>
+        <w:numPr>
+          <w:ilvl w:val="0"/>
+          <w:numId w:val="1"/>
+        </w:numPr>
+      </w:pPr>
+      <w:r>
+        <w:t>Limit switches:</w:t>
       </w:r>
     </w:p>
     <w:p>
@@ -592,7 +2031,7 @@
         </w:numPr>
       </w:pPr>
       <w:r>
-        <w:t>All limit inputs</w:t>
+        <w:t>Switches are wired as normally-closed (NC).</w:t>
       </w:r>
     </w:p>
     <w:p>
@@ -604,7 +2043,43 @@
         </w:numPr>
       </w:pPr>
       <w:r>
-        <w:t>Brake output to Z-axis</w:t>
+        <w:t>They will pull the signal to 5V. A pull-down resistor will be placed on the BOB.</w:t>
+      </w:r>
+    </w:p>
+    <w:p>
+      <w:pPr>
+        <w:pStyle w:val="ListParagraph"/>
+        <w:numPr>
+          <w:ilvl w:val="1"/>
+          <w:numId w:val="1"/>
+        </w:numPr>
+      </w:pPr>
+      <w:r>
+        <w:t>This signal will go to two places:</w:t>
+      </w:r>
+    </w:p>
+    <w:p>
+      <w:pPr>
+        <w:pStyle w:val="ListParagraph"/>
+        <w:numPr>
+          <w:ilvl w:val="2"/>
+          <w:numId w:val="1"/>
+        </w:numPr>
+      </w:pPr>
+      <w:r>
+        <w:t>Directly to the ESS</w:t>
+      </w:r>
+    </w:p>
+    <w:p>
+      <w:pPr>
+        <w:pStyle w:val="ListParagraph"/>
+        <w:numPr>
+          <w:ilvl w:val="2"/>
+          <w:numId w:val="1"/>
+        </w:numPr>
+      </w:pPr>
+      <w:r>
+        <w:t>To a TPL7407L input that will translate it to 24V and from there to the motor driver connector.</w:t>
       </w:r>
     </w:p>
     <w:p>
@@ -614,184 +2089,6 @@
           <w:ilvl w:val="0"/>
           <w:numId w:val="1"/>
         </w:numPr>
-      </w:pPr>
-      <w:r>
-        <w:t>Relay outputs (</w:t>
-      </w:r>
-      <w:bookmarkStart w:id="0" w:name="_GoBack"/>
-      <w:bookmarkEnd w:id="0"/>
-      <w:r>
-        <w:t>relays on this board or external relay board? Need 220V input if on this board)</w:t>
-      </w:r>
-    </w:p>
-    <w:p>
-      <w:pPr>
-        <w:pStyle w:val="ListParagraph"/>
-        <w:numPr>
-          <w:ilvl w:val="1"/>
-          <w:numId w:val="1"/>
-        </w:numPr>
-      </w:pPr>
-      <w:r>
-        <w:t>Spindle</w:t>
-      </w:r>
-    </w:p>
-    <w:p>
-      <w:pPr>
-        <w:pStyle w:val="ListParagraph"/>
-        <w:numPr>
-          <w:ilvl w:val="1"/>
-          <w:numId w:val="1"/>
-        </w:numPr>
-      </w:pPr>
-      <w:r>
-        <w:t>Coolant for spindle</w:t>
-      </w:r>
-    </w:p>
-    <w:p>
-      <w:pPr>
-        <w:pStyle w:val="ListParagraph"/>
-        <w:numPr>
-          <w:ilvl w:val="1"/>
-          <w:numId w:val="1"/>
-        </w:numPr>
-      </w:pPr>
-      <w:r>
-        <w:t>Coolant for cutting tool</w:t>
-      </w:r>
-    </w:p>
-    <w:p>
-      <w:pPr>
-        <w:pStyle w:val="ListParagraph"/>
-        <w:numPr>
-          <w:ilvl w:val="1"/>
-          <w:numId w:val="1"/>
-        </w:numPr>
-      </w:pPr>
-      <w:r>
-        <w:t>Z-axis brake</w:t>
-      </w:r>
-    </w:p>
-    <w:p>
-      <w:pPr>
-        <w:pStyle w:val="ListParagraph"/>
-        <w:numPr>
-          <w:ilvl w:val="1"/>
-          <w:numId w:val="1"/>
-        </w:numPr>
-      </w:pPr>
-      <w:r>
-        <w:t>Other general purpose outputs?</w:t>
-      </w:r>
-    </w:p>
-    <w:p/>
-    <w:p>
-      <w:pPr>
-        <w:pStyle w:val="Heading3"/>
-      </w:pPr>
-      <w:r>
-        <w:t>Features</w:t>
-      </w:r>
-    </w:p>
-    <w:p>
-      <w:pPr>
-        <w:pStyle w:val="ListParagraph"/>
-        <w:numPr>
-          <w:ilvl w:val="0"/>
-          <w:numId w:val="1"/>
-        </w:numPr>
-      </w:pPr>
-      <w:r>
-        <w:t>LED per input?</w:t>
-      </w:r>
-    </w:p>
-    <w:p>
-      <w:pPr>
-        <w:pStyle w:val="ListParagraph"/>
-        <w:numPr>
-          <w:ilvl w:val="0"/>
-          <w:numId w:val="1"/>
-        </w:numPr>
-      </w:pPr>
-      <w:r>
-        <w:t>Switch</w:t>
-      </w:r>
-      <w:r>
-        <w:t>es</w:t>
-      </w:r>
-      <w:r>
-        <w:t xml:space="preserve"> to force limit switch </w:t>
-      </w:r>
-      <w:r>
-        <w:t>operation?</w:t>
-      </w:r>
-    </w:p>
-    <w:p>
-      <w:pPr>
-        <w:pStyle w:val="ListParagraph"/>
-        <w:numPr>
-          <w:ilvl w:val="0"/>
-          <w:numId w:val="1"/>
-        </w:numPr>
-      </w:pPr>
-      <w:r>
-        <w:t>Relays on board or external relay board?</w:t>
-      </w:r>
-    </w:p>
-    <w:p>
-      <w:pPr>
-        <w:pStyle w:val="ListParagraph"/>
-        <w:numPr>
-          <w:ilvl w:val="1"/>
-          <w:numId w:val="1"/>
-        </w:numPr>
-      </w:pPr>
-      <w:r>
-        <w:t xml:space="preserve">On board: additional </w:t>
-      </w:r>
-      <w:r>
-        <w:t xml:space="preserve">board </w:t>
-      </w:r>
-      <w:r>
-        <w:t>design work, addition</w:t>
-      </w:r>
-      <w:r>
-        <w:t>al component soldering to board.</w:t>
-      </w:r>
-    </w:p>
-    <w:p>
-      <w:pPr>
-        <w:pStyle w:val="ListParagraph"/>
-        <w:numPr>
-          <w:ilvl w:val="1"/>
-          <w:numId w:val="1"/>
-        </w:numPr>
-      </w:pPr>
-      <w:r>
-        <w:t xml:space="preserve">External: additional wiring work, additional </w:t>
-      </w:r>
-      <w:r>
-        <w:t>component in the unit 2 box.</w:t>
-      </w:r>
-    </w:p>
-    <w:p>
-      <w:pPr>
-        <w:pStyle w:val="ListParagraph"/>
-        <w:numPr>
-          <w:ilvl w:val="0"/>
-          <w:numId w:val="1"/>
-        </w:numPr>
-      </w:pPr>
-      <w:r>
-        <w:t>Spindle speed control?</w:t>
-      </w:r>
-    </w:p>
-    <w:p>
-      <w:pPr>
-        <w:rPr>
-          <w:b/>
-          <w:bCs/>
-        </w:rPr>
       </w:pPr>
     </w:p>
     <w:sectPr>
@@ -815,7 +2112,7 @@
       <w:lvlText w:val=""/>
       <w:lvlJc w:val="left"/>
       <w:pPr>
-        <w:ind w:left="720" w:hanging="360"/>
+        <w:ind w:left="360" w:hanging="360"/>
       </w:pPr>
       <w:rPr>
         <w:rFonts w:ascii="Symbol" w:eastAsiaTheme="minorHAnsi" w:hAnsi="Symbol" w:cstheme="minorBidi" w:hint="default"/>
@@ -827,7 +2124,7 @@
       <w:lvlText w:val="o"/>
       <w:lvlJc w:val="left"/>
       <w:pPr>
-        <w:ind w:left="1440" w:hanging="360"/>
+        <w:ind w:left="1080" w:hanging="360"/>
       </w:pPr>
       <w:rPr>
         <w:rFonts w:ascii="Courier New" w:hAnsi="Courier New" w:cs="Courier New" w:hint="default"/>
@@ -839,7 +2136,7 @@
       <w:lvlText w:val=""/>
       <w:lvlJc w:val="left"/>
       <w:pPr>
-        <w:ind w:left="2160" w:hanging="360"/>
+        <w:ind w:left="1800" w:hanging="360"/>
       </w:pPr>
       <w:rPr>
         <w:rFonts w:ascii="Wingdings" w:hAnsi="Wingdings" w:hint="default"/>
@@ -851,7 +2148,7 @@
       <w:lvlText w:val=""/>
       <w:lvlJc w:val="left"/>
       <w:pPr>
-        <w:ind w:left="2880" w:hanging="360"/>
+        <w:ind w:left="2520" w:hanging="360"/>
       </w:pPr>
       <w:rPr>
         <w:rFonts w:ascii="Symbol" w:hAnsi="Symbol" w:hint="default"/>
@@ -863,7 +2160,7 @@
       <w:lvlText w:val="o"/>
       <w:lvlJc w:val="left"/>
       <w:pPr>
-        <w:ind w:left="3600" w:hanging="360"/>
+        <w:ind w:left="3240" w:hanging="360"/>
       </w:pPr>
       <w:rPr>
         <w:rFonts w:ascii="Courier New" w:hAnsi="Courier New" w:cs="Courier New" w:hint="default"/>
@@ -875,7 +2172,7 @@
       <w:lvlText w:val=""/>
       <w:lvlJc w:val="left"/>
       <w:pPr>
-        <w:ind w:left="4320" w:hanging="360"/>
+        <w:ind w:left="3960" w:hanging="360"/>
       </w:pPr>
       <w:rPr>
         <w:rFonts w:ascii="Wingdings" w:hAnsi="Wingdings" w:hint="default"/>
@@ -887,7 +2184,7 @@
       <w:lvlText w:val=""/>
       <w:lvlJc w:val="left"/>
       <w:pPr>
-        <w:ind w:left="5040" w:hanging="360"/>
+        <w:ind w:left="4680" w:hanging="360"/>
       </w:pPr>
       <w:rPr>
         <w:rFonts w:ascii="Symbol" w:hAnsi="Symbol" w:hint="default"/>
@@ -899,7 +2196,7 @@
       <w:lvlText w:val="o"/>
       <w:lvlJc w:val="left"/>
       <w:pPr>
-        <w:ind w:left="5760" w:hanging="360"/>
+        <w:ind w:left="5400" w:hanging="360"/>
       </w:pPr>
       <w:rPr>
         <w:rFonts w:ascii="Courier New" w:hAnsi="Courier New" w:cs="Courier New" w:hint="default"/>
@@ -911,7 +2208,7 @@
       <w:lvlText w:val=""/>
       <w:lvlJc w:val="left"/>
       <w:pPr>
-        <w:ind w:left="6480" w:hanging="360"/>
+        <w:ind w:left="6120" w:hanging="360"/>
       </w:pPr>
       <w:rPr>
         <w:rFonts w:ascii="Wingdings" w:hAnsi="Wingdings" w:hint="default"/>
@@ -1057,7 +2354,7 @@
         <w:rFonts w:ascii="Courier New" w:hAnsi="Courier New" w:cs="Courier New" w:hint="default"/>
       </w:rPr>
     </w:lvl>
-    <w:lvl w:ilvl="2" w:tplc="04090005" w:tentative="1">
+    <w:lvl w:ilvl="2" w:tplc="04090005">
       <w:start w:val="1"/>
       <w:numFmt w:val="bullet"/>
       <w:lvlText w:val=""/>
@@ -1755,6 +3052,25 @@
       <w:u w:val="single"/>
     </w:rPr>
   </w:style>
+  <w:style w:type="table" w:styleId="TableGrid">
+    <w:name w:val="Table Grid"/>
+    <w:basedOn w:val="TableNormal"/>
+    <w:uiPriority w:val="39"/>
+    <w:rsid w:val="00B83806"/>
+    <w:pPr>
+      <w:spacing w:after="0" w:line="240" w:lineRule="auto"/>
+    </w:pPr>
+    <w:tblPr>
+      <w:tblBorders>
+        <w:top w:val="single" w:sz="4" w:space="0" w:color="auto"/>
+        <w:left w:val="single" w:sz="4" w:space="0" w:color="auto"/>
+        <w:bottom w:val="single" w:sz="4" w:space="0" w:color="auto"/>
+        <w:right w:val="single" w:sz="4" w:space="0" w:color="auto"/>
+        <w:insideH w:val="single" w:sz="4" w:space="0" w:color="auto"/>
+        <w:insideV w:val="single" w:sz="4" w:space="0" w:color="auto"/>
+      </w:tblBorders>
+    </w:tblPr>
+  </w:style>
 </w:styles>
 </file>
 

</xml_diff>